<commit_message>
Documents de la presentació
</commit_message>
<xml_diff>
--- a/Exposicions/Guia exposiciò inicial.docx
+++ b/Exposicions/Guia exposiciò inicial.docx
@@ -55,7 +55,13 @@
         <w:jc w:val="both"/>
       </w:pPr>
       <w:r>
-        <w:t>La siguiente tecnología sería Python 3, es de la que parte la empresa y en la que se encuentra todo su entorno de trabajo. Para gestionar las diferentes bibliotecas usaríamos el gestor Pip, concretamente para instalar PyJokes, la cual usaremos para hacer pruebas.</w:t>
+        <w:t>La siguiente tecnología sería Python 3, es de la que parte la empresa y en la que se encuentra todo su entorno de trabajo. Para gestionar las diferentes bibliotecas usaríamos el gestor Pip, concretamente para instalar PyJokes, la cual usaremos para hacer pruebas</w:t>
+      </w:r>
+      <w:r>
+        <w:t xml:space="preserve"> y comprobar el correcto funcionamiento de la instalación</w:t>
+      </w:r>
+      <w:r>
+        <w:t>.</w:t>
       </w:r>
     </w:p>
     <w:p>
@@ -69,7 +75,19 @@
         <w:t xml:space="preserve">Tras ello, pasamos a </w:t>
       </w:r>
       <w:r>
-        <w:t>Visual Studio Code, un entorno que nos permite manejar tanto Docker como Python gracias a sus plugins. Tendríamos Docker y Remote Container para trabajar con Docker y Python By Microsoft y Code Runner para ejecutar ficheros Python.</w:t>
+        <w:t xml:space="preserve">Visual Studio Code, un </w:t>
+      </w:r>
+      <w:r>
+        <w:t>IDE</w:t>
+      </w:r>
+      <w:r>
+        <w:t xml:space="preserve"> que nos permite manejar tanto Docker como Python </w:t>
+      </w:r>
+      <w:r>
+        <w:t xml:space="preserve">3 </w:t>
+      </w:r>
+      <w:r>
+        <w:t>gracias a sus plugins. Tendríamos Docker y Remote Container para trabajar con Docker y Python By Microsoft y Code Runner para ejecutar ficheros Python.</w:t>
       </w:r>
     </w:p>
     <w:p>
@@ -80,7 +98,13 @@
         <w:jc w:val="both"/>
       </w:pPr>
       <w:r>
-        <w:t>Finalmente, hemos pensado en Git, ya que nos será útil a la hora de manejar ficheros y podría ser la herramienta que use la empresa para gestionar sus proyectos.</w:t>
+        <w:t xml:space="preserve">Finalmente, hemos pensado en Git, </w:t>
+      </w:r>
+      <w:r>
+        <w:t>una reconocida herramienta de control de versiones usada profesionalmente para gestionar proyectos. Además, nuestra intención sería el uso de GIT para trasladar los proyectos del entorno Python 3 a Docker</w:t>
+      </w:r>
+      <w:r>
+        <w:t>.</w:t>
       </w:r>
     </w:p>
     <w:sectPr>

</xml_diff>